<commit_message>
Avances teoricos y descriptivos
</commit_message>
<xml_diff>
--- a/formato_word.docx
+++ b/formato_word.docx
@@ -1,14 +1,13 @@
 
 <file path=word/document.xml><?xml version="1.0" encoding="utf-8"?>
-<w:document xmlns:wpc="http://schemas.microsoft.com/office/word/2010/wordprocessingCanvas" xmlns:cx="http://schemas.microsoft.com/office/drawing/2014/chartex" xmlns:cx1="http://schemas.microsoft.com/office/drawing/2015/9/8/chartex" xmlns:cx2="http://schemas.microsoft.com/office/drawing/2015/10/21/chartex" xmlns:cx3="http://schemas.microsoft.com/office/drawing/2016/5/9/chartex" xmlns:cx4="http://schemas.microsoft.com/office/drawing/2016/5/10/chartex" xmlns:cx5="http://schemas.microsoft.com/office/drawing/2016/5/11/chartex" xmlns:cx6="http://schemas.microsoft.com/office/drawing/2016/5/12/chartex" xmlns:cx7="http://schemas.microsoft.com/office/drawing/2016/5/13/chartex" xmlns:cx8="http://schemas.microsoft.com/office/drawing/2016/5/14/chartex" xmlns:mc="http://schemas.openxmlformats.org/markup-compatibility/2006" xmlns:aink="http://schemas.microsoft.com/office/drawing/2016/ink" xmlns:am3d="http://schemas.microsoft.com/office/drawing/2017/model3d" xmlns:o="urn:schemas-microsoft-com:office:office" xmlns:oel="http://schemas.microsoft.com/office/2019/extlst" xmlns:r="http://schemas.openxmlformats.org/officeDocument/2006/relationships" xmlns:m="http://schemas.openxmlformats.org/officeDocument/2006/math" xmlns:v="urn:schemas-microsoft-com:vml" xmlns:wp14="http://schemas.microsoft.com/office/word/2010/wordprocessingDrawing" xmlns:wp="http://schemas.openxmlformats.org/drawingml/2006/wordprocessingDrawing" xmlns:w10="urn:schemas-microsoft-com:office:word" xmlns:w="http://schemas.openxmlformats.org/wordprocessingml/2006/main" xmlns:w14="http://schemas.microsoft.com/office/word/2010/wordml" xmlns:w15="http://schemas.microsoft.com/office/word/2012/wordml" xmlns:w16cex="http://schemas.microsoft.com/office/word/2018/wordml/cex" xmlns:w16cid="http://schemas.microsoft.com/office/word/2016/wordml/cid" xmlns:w16="http://schemas.microsoft.com/office/word/2018/wordml" xmlns:w16du="http://schemas.microsoft.com/office/word/2023/wordml/word16du" xmlns:w16sdtdh="http://schemas.microsoft.com/office/word/2020/wordml/sdtdatahash" xmlns:w16se="http://schemas.microsoft.com/office/word/2015/wordml/symex" xmlns:wpg="http://schemas.microsoft.com/office/word/2010/wordprocessingGroup" xmlns:wpi="http://schemas.microsoft.com/office/word/2010/wordprocessingInk" xmlns:wne="http://schemas.microsoft.com/office/word/2006/wordml" xmlns:wps="http://schemas.microsoft.com/office/word/2010/wordprocessingShape" mc:Ignorable="w14 w15 w16se w16cid w16 w16cex w16sdtdh w16du wp14">
+<w:document xmlns:wpc="http://schemas.microsoft.com/office/word/2010/wordprocessingCanvas" xmlns:cx="http://schemas.microsoft.com/office/drawing/2014/chartex" xmlns:mc="http://schemas.openxmlformats.org/markup-compatibility/2006" xmlns:o="urn:schemas-microsoft-com:office:office" xmlns:r="http://schemas.openxmlformats.org/officeDocument/2006/relationships" xmlns:m="http://schemas.openxmlformats.org/officeDocument/2006/math" xmlns:v="urn:schemas-microsoft-com:vml" xmlns:wp14="http://schemas.microsoft.com/office/word/2010/wordprocessingDrawing" xmlns:wp="http://schemas.openxmlformats.org/drawingml/2006/wordprocessingDrawing" xmlns:w10="urn:schemas-microsoft-com:office:word" xmlns:w="http://schemas.openxmlformats.org/wordprocessingml/2006/main" xmlns:w14="http://schemas.microsoft.com/office/word/2010/wordml" xmlns:w15="http://schemas.microsoft.com/office/word/2012/wordml" xmlns:w16se="http://schemas.microsoft.com/office/word/2015/wordml/symex" xmlns:wpg="http://schemas.microsoft.com/office/word/2010/wordprocessingGroup" xmlns:wpi="http://schemas.microsoft.com/office/word/2010/wordprocessingInk" xmlns:wne="http://schemas.microsoft.com/office/word/2006/wordml" xmlns:wps="http://schemas.microsoft.com/office/word/2010/wordprocessingShape" mc:Ignorable="w14 w15 w16se wp14">
   <w:body>
     <w:p>
-      <w:pPr>
-        <w:pStyle w:val="Ttulo"/>
-      </w:pPr>
       <w:r>
         <w:t>Análisis Multivariante</w:t>
       </w:r>
+      <w:bookmarkStart w:id="0" w:name="_GoBack"/>
+      <w:bookmarkEnd w:id="0"/>
     </w:p>
     <w:p>
       <w:pPr>
@@ -22,7 +21,7 @@
       <w:pPr>
         <w:pStyle w:val="Ttulo1"/>
       </w:pPr>
-      <w:bookmarkStart w:id="0" w:name="r-markdown"/>
+      <w:bookmarkStart w:id="1" w:name="r-markdown"/>
       <w:r>
         <w:t>R Markdown</w:t>
       </w:r>
@@ -66,6 +65,23 @@
     </w:p>
     <w:p>
       <w:pPr>
+        <w:pStyle w:val="Textoindependiente"/>
+      </w:pPr>
+    </w:p>
+    <w:p>
+      <w:pPr>
+        <w:pStyle w:val="Textoindependiente"/>
+        <w:numPr>
+          <w:ilvl w:val="0"/>
+          <w:numId w:val="2"/>
+        </w:numPr>
+      </w:pPr>
+      <w:r>
+        <w:t xml:space="preserve">Saf </w:t>
+      </w:r>
+    </w:p>
+    <w:p>
+      <w:pPr>
         <w:pStyle w:val="SourceCode"/>
       </w:pPr>
       <w:r>
@@ -150,8 +166,8 @@
       <w:pPr>
         <w:pStyle w:val="Ttulo2"/>
       </w:pPr>
-      <w:bookmarkStart w:id="1" w:name="including-plots"/>
-      <w:bookmarkEnd w:id="0"/>
+      <w:bookmarkStart w:id="2" w:name="including-plots"/>
+      <w:bookmarkEnd w:id="1"/>
       <w:r>
         <w:t>Including Plots</w:t>
       </w:r>
@@ -171,6 +187,7 @@
       <w:r>
         <w:rPr>
           <w:noProof/>
+          <w:lang w:val="es-VE" w:eastAsia="es-VE"/>
         </w:rPr>
         <w:lastRenderedPageBreak/>
         <w:drawing>
@@ -232,7 +249,7 @@
       <w:r>
         <w:t xml:space="preserve"> parameter was added to the code chunk to prevent printing of the R code that generated the plot.</w:t>
       </w:r>
-      <w:bookmarkEnd w:id="1"/>
+      <w:bookmarkEnd w:id="2"/>
     </w:p>
     <w:sectPr>
       <w:pgSz w:w="12240" w:h="15840"/>
@@ -244,7 +261,7 @@
 </file>
 
 <file path=word/endnotes.xml><?xml version="1.0" encoding="utf-8"?>
-<w:endnotes xmlns:wpc="http://schemas.microsoft.com/office/word/2010/wordprocessingCanvas" xmlns:cx="http://schemas.microsoft.com/office/drawing/2014/chartex" xmlns:cx1="http://schemas.microsoft.com/office/drawing/2015/9/8/chartex" xmlns:cx2="http://schemas.microsoft.com/office/drawing/2015/10/21/chartex" xmlns:cx3="http://schemas.microsoft.com/office/drawing/2016/5/9/chartex" xmlns:cx4="http://schemas.microsoft.com/office/drawing/2016/5/10/chartex" xmlns:cx5="http://schemas.microsoft.com/office/drawing/2016/5/11/chartex" xmlns:cx6="http://schemas.microsoft.com/office/drawing/2016/5/12/chartex" xmlns:cx7="http://schemas.microsoft.com/office/drawing/2016/5/13/chartex" xmlns:cx8="http://schemas.microsoft.com/office/drawing/2016/5/14/chartex" xmlns:mc="http://schemas.openxmlformats.org/markup-compatibility/2006" xmlns:aink="http://schemas.microsoft.com/office/drawing/2016/ink" xmlns:am3d="http://schemas.microsoft.com/office/drawing/2017/model3d" xmlns:o="urn:schemas-microsoft-com:office:office" xmlns:oel="http://schemas.microsoft.com/office/2019/extlst" xmlns:r="http://schemas.openxmlformats.org/officeDocument/2006/relationships" xmlns:m="http://schemas.openxmlformats.org/officeDocument/2006/math" xmlns:v="urn:schemas-microsoft-com:vml" xmlns:wp14="http://schemas.microsoft.com/office/word/2010/wordprocessingDrawing" xmlns:wp="http://schemas.openxmlformats.org/drawingml/2006/wordprocessingDrawing" xmlns:w10="urn:schemas-microsoft-com:office:word" xmlns:w="http://schemas.openxmlformats.org/wordprocessingml/2006/main" xmlns:w14="http://schemas.microsoft.com/office/word/2010/wordml" xmlns:w15="http://schemas.microsoft.com/office/word/2012/wordml" xmlns:w16cex="http://schemas.microsoft.com/office/word/2018/wordml/cex" xmlns:w16cid="http://schemas.microsoft.com/office/word/2016/wordml/cid" xmlns:w16="http://schemas.microsoft.com/office/word/2018/wordml" xmlns:w16du="http://schemas.microsoft.com/office/word/2023/wordml/word16du" xmlns:w16sdtdh="http://schemas.microsoft.com/office/word/2020/wordml/sdtdatahash" xmlns:w16se="http://schemas.microsoft.com/office/word/2015/wordml/symex" xmlns:wpg="http://schemas.microsoft.com/office/word/2010/wordprocessingGroup" xmlns:wpi="http://schemas.microsoft.com/office/word/2010/wordprocessingInk" xmlns:wne="http://schemas.microsoft.com/office/word/2006/wordml" xmlns:wps="http://schemas.microsoft.com/office/word/2010/wordprocessingShape" mc:Ignorable="w14 w15 w16se w16cid w16 w16cex w16sdtdh w16du wp14">
+<w:endnotes xmlns:wpc="http://schemas.microsoft.com/office/word/2010/wordprocessingCanvas" xmlns:cx="http://schemas.microsoft.com/office/drawing/2014/chartex" xmlns:mc="http://schemas.openxmlformats.org/markup-compatibility/2006" xmlns:o="urn:schemas-microsoft-com:office:office" xmlns:r="http://schemas.openxmlformats.org/officeDocument/2006/relationships" xmlns:m="http://schemas.openxmlformats.org/officeDocument/2006/math" xmlns:v="urn:schemas-microsoft-com:vml" xmlns:wp14="http://schemas.microsoft.com/office/word/2010/wordprocessingDrawing" xmlns:wp="http://schemas.openxmlformats.org/drawingml/2006/wordprocessingDrawing" xmlns:w10="urn:schemas-microsoft-com:office:word" xmlns:w="http://schemas.openxmlformats.org/wordprocessingml/2006/main" xmlns:w14="http://schemas.microsoft.com/office/word/2010/wordml" xmlns:w15="http://schemas.microsoft.com/office/word/2012/wordml" xmlns:w16se="http://schemas.microsoft.com/office/word/2015/wordml/symex" xmlns:wpg="http://schemas.microsoft.com/office/word/2010/wordprocessingGroup" xmlns:wpi="http://schemas.microsoft.com/office/word/2010/wordprocessingInk" xmlns:wne="http://schemas.microsoft.com/office/word/2006/wordml" xmlns:wps="http://schemas.microsoft.com/office/word/2010/wordprocessingShape" mc:Ignorable="w14 w15 w16se wp14">
   <w:endnote w:type="separator" w:id="-1">
     <w:p>
       <w:pPr>
@@ -269,7 +286,7 @@
 </file>
 
 <file path=word/footnotes.xml><?xml version="1.0" encoding="utf-8"?>
-<w:footnotes xmlns:wpc="http://schemas.microsoft.com/office/word/2010/wordprocessingCanvas" xmlns:cx="http://schemas.microsoft.com/office/drawing/2014/chartex" xmlns:cx1="http://schemas.microsoft.com/office/drawing/2015/9/8/chartex" xmlns:cx2="http://schemas.microsoft.com/office/drawing/2015/10/21/chartex" xmlns:cx3="http://schemas.microsoft.com/office/drawing/2016/5/9/chartex" xmlns:cx4="http://schemas.microsoft.com/office/drawing/2016/5/10/chartex" xmlns:cx5="http://schemas.microsoft.com/office/drawing/2016/5/11/chartex" xmlns:cx6="http://schemas.microsoft.com/office/drawing/2016/5/12/chartex" xmlns:cx7="http://schemas.microsoft.com/office/drawing/2016/5/13/chartex" xmlns:cx8="http://schemas.microsoft.com/office/drawing/2016/5/14/chartex" xmlns:mc="http://schemas.openxmlformats.org/markup-compatibility/2006" xmlns:aink="http://schemas.microsoft.com/office/drawing/2016/ink" xmlns:am3d="http://schemas.microsoft.com/office/drawing/2017/model3d" xmlns:o="urn:schemas-microsoft-com:office:office" xmlns:oel="http://schemas.microsoft.com/office/2019/extlst" xmlns:r="http://schemas.openxmlformats.org/officeDocument/2006/relationships" xmlns:m="http://schemas.openxmlformats.org/officeDocument/2006/math" xmlns:v="urn:schemas-microsoft-com:vml" xmlns:wp14="http://schemas.microsoft.com/office/word/2010/wordprocessingDrawing" xmlns:wp="http://schemas.openxmlformats.org/drawingml/2006/wordprocessingDrawing" xmlns:w10="urn:schemas-microsoft-com:office:word" xmlns:w="http://schemas.openxmlformats.org/wordprocessingml/2006/main" xmlns:w14="http://schemas.microsoft.com/office/word/2010/wordml" xmlns:w15="http://schemas.microsoft.com/office/word/2012/wordml" xmlns:w16cex="http://schemas.microsoft.com/office/word/2018/wordml/cex" xmlns:w16cid="http://schemas.microsoft.com/office/word/2016/wordml/cid" xmlns:w16="http://schemas.microsoft.com/office/word/2018/wordml" xmlns:w16du="http://schemas.microsoft.com/office/word/2023/wordml/word16du" xmlns:w16sdtdh="http://schemas.microsoft.com/office/word/2020/wordml/sdtdatahash" xmlns:w16se="http://schemas.microsoft.com/office/word/2015/wordml/symex" xmlns:wpg="http://schemas.microsoft.com/office/word/2010/wordprocessingGroup" xmlns:wpi="http://schemas.microsoft.com/office/word/2010/wordprocessingInk" xmlns:wne="http://schemas.microsoft.com/office/word/2006/wordml" xmlns:wps="http://schemas.microsoft.com/office/word/2010/wordprocessingShape" mc:Ignorable="w14 w15 w16se w16cid w16 w16cex w16sdtdh w16du wp14">
+<w:footnotes xmlns:wpc="http://schemas.microsoft.com/office/word/2010/wordprocessingCanvas" xmlns:cx="http://schemas.microsoft.com/office/drawing/2014/chartex" xmlns:mc="http://schemas.openxmlformats.org/markup-compatibility/2006" xmlns:o="urn:schemas-microsoft-com:office:office" xmlns:r="http://schemas.openxmlformats.org/officeDocument/2006/relationships" xmlns:m="http://schemas.openxmlformats.org/officeDocument/2006/math" xmlns:v="urn:schemas-microsoft-com:vml" xmlns:wp14="http://schemas.microsoft.com/office/word/2010/wordprocessingDrawing" xmlns:wp="http://schemas.openxmlformats.org/drawingml/2006/wordprocessingDrawing" xmlns:w10="urn:schemas-microsoft-com:office:word" xmlns:w="http://schemas.openxmlformats.org/wordprocessingml/2006/main" xmlns:w14="http://schemas.microsoft.com/office/word/2010/wordml" xmlns:w15="http://schemas.microsoft.com/office/word/2012/wordml" xmlns:w16se="http://schemas.microsoft.com/office/word/2015/wordml/symex" xmlns:wpg="http://schemas.microsoft.com/office/word/2010/wordprocessingGroup" xmlns:wpi="http://schemas.microsoft.com/office/word/2010/wordprocessingInk" xmlns:wne="http://schemas.microsoft.com/office/word/2006/wordml" xmlns:wps="http://schemas.microsoft.com/office/word/2010/wordprocessingShape" mc:Ignorable="w14 w15 w16se wp14">
   <w:footnote w:type="separator" w:id="-1">
     <w:p>
       <w:r>
@@ -288,8 +305,197 @@
 </file>
 
 <file path=word/numbering.xml><?xml version="1.0" encoding="utf-8"?>
-<w:numbering xmlns:wpc="http://schemas.microsoft.com/office/word/2010/wordprocessingCanvas" xmlns:cx="http://schemas.microsoft.com/office/drawing/2014/chartex" xmlns:cx1="http://schemas.microsoft.com/office/drawing/2015/9/8/chartex" xmlns:cx2="http://schemas.microsoft.com/office/drawing/2015/10/21/chartex" xmlns:cx3="http://schemas.microsoft.com/office/drawing/2016/5/9/chartex" xmlns:cx4="http://schemas.microsoft.com/office/drawing/2016/5/10/chartex" xmlns:cx5="http://schemas.microsoft.com/office/drawing/2016/5/11/chartex" xmlns:cx6="http://schemas.microsoft.com/office/drawing/2016/5/12/chartex" xmlns:cx7="http://schemas.microsoft.com/office/drawing/2016/5/13/chartex" xmlns:cx8="http://schemas.microsoft.com/office/drawing/2016/5/14/chartex" xmlns:mc="http://schemas.openxmlformats.org/markup-compatibility/2006" xmlns:aink="http://schemas.microsoft.com/office/drawing/2016/ink" xmlns:am3d="http://schemas.microsoft.com/office/drawing/2017/model3d" xmlns:o="urn:schemas-microsoft-com:office:office" xmlns:oel="http://schemas.microsoft.com/office/2019/extlst" xmlns:r="http://schemas.openxmlformats.org/officeDocument/2006/relationships" xmlns:m="http://schemas.openxmlformats.org/officeDocument/2006/math" xmlns:v="urn:schemas-microsoft-com:vml" xmlns:wp14="http://schemas.microsoft.com/office/word/2010/wordprocessingDrawing" xmlns:wp="http://schemas.openxmlformats.org/drawingml/2006/wordprocessingDrawing" xmlns:w10="urn:schemas-microsoft-com:office:word" xmlns:w="http://schemas.openxmlformats.org/wordprocessingml/2006/main" xmlns:w14="http://schemas.microsoft.com/office/word/2010/wordml" xmlns:w15="http://schemas.microsoft.com/office/word/2012/wordml" xmlns:w16cex="http://schemas.microsoft.com/office/word/2018/wordml/cex" xmlns:w16cid="http://schemas.microsoft.com/office/word/2016/wordml/cid" xmlns:w16="http://schemas.microsoft.com/office/word/2018/wordml" xmlns:w16du="http://schemas.microsoft.com/office/word/2023/wordml/word16du" xmlns:w16sdtdh="http://schemas.microsoft.com/office/word/2020/wordml/sdtdatahash" xmlns:w16se="http://schemas.microsoft.com/office/word/2015/wordml/symex" xmlns:wpg="http://schemas.microsoft.com/office/word/2010/wordprocessingGroup" xmlns:wpi="http://schemas.microsoft.com/office/word/2010/wordprocessingInk" xmlns:wne="http://schemas.microsoft.com/office/word/2006/wordml" xmlns:wps="http://schemas.microsoft.com/office/word/2010/wordprocessingShape" mc:Ignorable="w14 w15 w16se w16cid w16 w16cex w16sdtdh w16du wp14">
+<w:numbering xmlns:wpc="http://schemas.microsoft.com/office/word/2010/wordprocessingCanvas" xmlns:cx="http://schemas.microsoft.com/office/drawing/2014/chartex" xmlns:mc="http://schemas.openxmlformats.org/markup-compatibility/2006" xmlns:o="urn:schemas-microsoft-com:office:office" xmlns:r="http://schemas.openxmlformats.org/officeDocument/2006/relationships" xmlns:m="http://schemas.openxmlformats.org/officeDocument/2006/math" xmlns:v="urn:schemas-microsoft-com:vml" xmlns:wp14="http://schemas.microsoft.com/office/word/2010/wordprocessingDrawing" xmlns:wp="http://schemas.openxmlformats.org/drawingml/2006/wordprocessingDrawing" xmlns:w10="urn:schemas-microsoft-com:office:word" xmlns:w="http://schemas.openxmlformats.org/wordprocessingml/2006/main" xmlns:w14="http://schemas.microsoft.com/office/word/2010/wordml" xmlns:w15="http://schemas.microsoft.com/office/word/2012/wordml" xmlns:w16se="http://schemas.microsoft.com/office/word/2015/wordml/symex" xmlns:wpg="http://schemas.microsoft.com/office/word/2010/wordprocessingGroup" xmlns:wpi="http://schemas.microsoft.com/office/word/2010/wordprocessingInk" xmlns:wne="http://schemas.microsoft.com/office/word/2006/wordml" xmlns:wps="http://schemas.microsoft.com/office/word/2010/wordprocessingShape" mc:Ignorable="w14 w15 w16se wp14">
   <w:abstractNum w:abstractNumId="0" w15:restartNumberingAfterBreak="0">
+    <w:nsid w:val="FFFFFF7C"/>
+    <w:multiLevelType w:val="singleLevel"/>
+    <w:tmpl w:val="A382407E"/>
+    <w:lvl w:ilvl="0">
+      <w:start w:val="1"/>
+      <w:numFmt w:val="decimal"/>
+      <w:lvlText w:val="%1."/>
+      <w:lvlJc w:val="left"/>
+      <w:pPr>
+        <w:tabs>
+          <w:tab w:val="num" w:pos="1492"/>
+        </w:tabs>
+        <w:ind w:left="1492" w:hanging="360"/>
+      </w:pPr>
+    </w:lvl>
+  </w:abstractNum>
+  <w:abstractNum w:abstractNumId="1" w15:restartNumberingAfterBreak="0">
+    <w:nsid w:val="FFFFFF7D"/>
+    <w:multiLevelType w:val="singleLevel"/>
+    <w:tmpl w:val="DEE206FE"/>
+    <w:lvl w:ilvl="0">
+      <w:start w:val="1"/>
+      <w:numFmt w:val="decimal"/>
+      <w:lvlText w:val="%1."/>
+      <w:lvlJc w:val="left"/>
+      <w:pPr>
+        <w:tabs>
+          <w:tab w:val="num" w:pos="1209"/>
+        </w:tabs>
+        <w:ind w:left="1209" w:hanging="360"/>
+      </w:pPr>
+    </w:lvl>
+  </w:abstractNum>
+  <w:abstractNum w:abstractNumId="2" w15:restartNumberingAfterBreak="0">
+    <w:nsid w:val="FFFFFF7E"/>
+    <w:multiLevelType w:val="singleLevel"/>
+    <w:tmpl w:val="ECD447A2"/>
+    <w:lvl w:ilvl="0">
+      <w:start w:val="1"/>
+      <w:numFmt w:val="decimal"/>
+      <w:lvlText w:val="%1."/>
+      <w:lvlJc w:val="left"/>
+      <w:pPr>
+        <w:tabs>
+          <w:tab w:val="num" w:pos="926"/>
+        </w:tabs>
+        <w:ind w:left="926" w:hanging="360"/>
+      </w:pPr>
+    </w:lvl>
+  </w:abstractNum>
+  <w:abstractNum w:abstractNumId="3" w15:restartNumberingAfterBreak="0">
+    <w:nsid w:val="FFFFFF7F"/>
+    <w:multiLevelType w:val="singleLevel"/>
+    <w:tmpl w:val="85AA5BFC"/>
+    <w:lvl w:ilvl="0">
+      <w:start w:val="1"/>
+      <w:numFmt w:val="decimal"/>
+      <w:pStyle w:val="Listaconnmeros2"/>
+      <w:lvlText w:val="%1."/>
+      <w:lvlJc w:val="left"/>
+      <w:pPr>
+        <w:tabs>
+          <w:tab w:val="num" w:pos="643"/>
+        </w:tabs>
+        <w:ind w:left="643" w:hanging="360"/>
+      </w:pPr>
+    </w:lvl>
+  </w:abstractNum>
+  <w:abstractNum w:abstractNumId="4" w15:restartNumberingAfterBreak="0">
+    <w:nsid w:val="FFFFFF80"/>
+    <w:multiLevelType w:val="singleLevel"/>
+    <w:tmpl w:val="6AA476FA"/>
+    <w:lvl w:ilvl="0">
+      <w:start w:val="1"/>
+      <w:numFmt w:val="bullet"/>
+      <w:lvlText w:val=""/>
+      <w:lvlJc w:val="left"/>
+      <w:pPr>
+        <w:tabs>
+          <w:tab w:val="num" w:pos="1492"/>
+        </w:tabs>
+        <w:ind w:left="1492" w:hanging="360"/>
+      </w:pPr>
+      <w:rPr>
+        <w:rFonts w:ascii="Symbol" w:hAnsi="Symbol" w:hint="default"/>
+      </w:rPr>
+    </w:lvl>
+  </w:abstractNum>
+  <w:abstractNum w:abstractNumId="5" w15:restartNumberingAfterBreak="0">
+    <w:nsid w:val="FFFFFF81"/>
+    <w:multiLevelType w:val="singleLevel"/>
+    <w:tmpl w:val="3D2C13B4"/>
+    <w:lvl w:ilvl="0">
+      <w:start w:val="1"/>
+      <w:numFmt w:val="bullet"/>
+      <w:lvlText w:val=""/>
+      <w:lvlJc w:val="left"/>
+      <w:pPr>
+        <w:tabs>
+          <w:tab w:val="num" w:pos="1209"/>
+        </w:tabs>
+        <w:ind w:left="1209" w:hanging="360"/>
+      </w:pPr>
+      <w:rPr>
+        <w:rFonts w:ascii="Symbol" w:hAnsi="Symbol" w:hint="default"/>
+      </w:rPr>
+    </w:lvl>
+  </w:abstractNum>
+  <w:abstractNum w:abstractNumId="6" w15:restartNumberingAfterBreak="0">
+    <w:nsid w:val="FFFFFF82"/>
+    <w:multiLevelType w:val="singleLevel"/>
+    <w:tmpl w:val="F4FCF856"/>
+    <w:lvl w:ilvl="0">
+      <w:start w:val="1"/>
+      <w:numFmt w:val="bullet"/>
+      <w:lvlText w:val=""/>
+      <w:lvlJc w:val="left"/>
+      <w:pPr>
+        <w:tabs>
+          <w:tab w:val="num" w:pos="926"/>
+        </w:tabs>
+        <w:ind w:left="926" w:hanging="360"/>
+      </w:pPr>
+      <w:rPr>
+        <w:rFonts w:ascii="Symbol" w:hAnsi="Symbol" w:hint="default"/>
+      </w:rPr>
+    </w:lvl>
+  </w:abstractNum>
+  <w:abstractNum w:abstractNumId="7" w15:restartNumberingAfterBreak="0">
+    <w:nsid w:val="FFFFFF83"/>
+    <w:multiLevelType w:val="singleLevel"/>
+    <w:tmpl w:val="347E1FDA"/>
+    <w:lvl w:ilvl="0">
+      <w:start w:val="1"/>
+      <w:numFmt w:val="bullet"/>
+      <w:pStyle w:val="Listaconvietas2"/>
+      <w:lvlText w:val=""/>
+      <w:lvlJc w:val="left"/>
+      <w:pPr>
+        <w:tabs>
+          <w:tab w:val="num" w:pos="643"/>
+        </w:tabs>
+        <w:ind w:left="643" w:hanging="360"/>
+      </w:pPr>
+      <w:rPr>
+        <w:rFonts w:ascii="Symbol" w:hAnsi="Symbol" w:hint="default"/>
+      </w:rPr>
+    </w:lvl>
+  </w:abstractNum>
+  <w:abstractNum w:abstractNumId="8" w15:restartNumberingAfterBreak="0">
+    <w:nsid w:val="FFFFFF88"/>
+    <w:multiLevelType w:val="singleLevel"/>
+    <w:tmpl w:val="990E5216"/>
+    <w:lvl w:ilvl="0">
+      <w:start w:val="1"/>
+      <w:numFmt w:val="decimal"/>
+      <w:pStyle w:val="Listaconnmeros"/>
+      <w:lvlText w:val="%1."/>
+      <w:lvlJc w:val="left"/>
+      <w:pPr>
+        <w:tabs>
+          <w:tab w:val="num" w:pos="360"/>
+        </w:tabs>
+        <w:ind w:left="360" w:hanging="360"/>
+      </w:pPr>
+    </w:lvl>
+  </w:abstractNum>
+  <w:abstractNum w:abstractNumId="9" w15:restartNumberingAfterBreak="0">
+    <w:nsid w:val="FFFFFF89"/>
+    <w:multiLevelType w:val="singleLevel"/>
+    <w:tmpl w:val="DF8CB218"/>
+    <w:lvl w:ilvl="0">
+      <w:start w:val="1"/>
+      <w:numFmt w:val="bullet"/>
+      <w:pStyle w:val="Listaconvietas"/>
+      <w:lvlText w:val=""/>
+      <w:lvlJc w:val="left"/>
+      <w:pPr>
+        <w:tabs>
+          <w:tab w:val="num" w:pos="360"/>
+        </w:tabs>
+        <w:ind w:left="360" w:hanging="360"/>
+      </w:pPr>
+      <w:rPr>
+        <w:rFonts w:ascii="Symbol" w:hAnsi="Symbol" w:hint="default"/>
+      </w:rPr>
+    </w:lvl>
+  </w:abstractNum>
+  <w:abstractNum w:abstractNumId="10" w15:restartNumberingAfterBreak="0">
     <w:nsid w:val="0000A990"/>
     <w:multiLevelType w:val="multilevel"/>
     <w:tmpl w:val="CEA88A46"/>
@@ -366,14 +572,160 @@
       </w:pPr>
     </w:lvl>
   </w:abstractNum>
-  <w:num w:numId="1" w16cid:durableId="2118325195">
+  <w:abstractNum w:abstractNumId="11" w15:restartNumberingAfterBreak="0">
+    <w:nsid w:val="76BF5EAC"/>
+    <w:multiLevelType w:val="hybridMultilevel"/>
+    <w:tmpl w:val="88A8034E"/>
+    <w:lvl w:ilvl="0" w:tplc="200A0001">
+      <w:start w:val="1"/>
+      <w:numFmt w:val="bullet"/>
+      <w:lvlText w:val=""/>
+      <w:lvlJc w:val="left"/>
+      <w:pPr>
+        <w:ind w:left="720" w:hanging="360"/>
+      </w:pPr>
+      <w:rPr>
+        <w:rFonts w:ascii="Symbol" w:hAnsi="Symbol" w:hint="default"/>
+      </w:rPr>
+    </w:lvl>
+    <w:lvl w:ilvl="1" w:tplc="200A0003" w:tentative="1">
+      <w:start w:val="1"/>
+      <w:numFmt w:val="bullet"/>
+      <w:lvlText w:val="o"/>
+      <w:lvlJc w:val="left"/>
+      <w:pPr>
+        <w:ind w:left="1440" w:hanging="360"/>
+      </w:pPr>
+      <w:rPr>
+        <w:rFonts w:ascii="Courier New" w:hAnsi="Courier New" w:cs="Courier New" w:hint="default"/>
+      </w:rPr>
+    </w:lvl>
+    <w:lvl w:ilvl="2" w:tplc="200A0005" w:tentative="1">
+      <w:start w:val="1"/>
+      <w:numFmt w:val="bullet"/>
+      <w:lvlText w:val=""/>
+      <w:lvlJc w:val="left"/>
+      <w:pPr>
+        <w:ind w:left="2160" w:hanging="360"/>
+      </w:pPr>
+      <w:rPr>
+        <w:rFonts w:ascii="Wingdings" w:hAnsi="Wingdings" w:hint="default"/>
+      </w:rPr>
+    </w:lvl>
+    <w:lvl w:ilvl="3" w:tplc="200A0001" w:tentative="1">
+      <w:start w:val="1"/>
+      <w:numFmt w:val="bullet"/>
+      <w:lvlText w:val=""/>
+      <w:lvlJc w:val="left"/>
+      <w:pPr>
+        <w:ind w:left="2880" w:hanging="360"/>
+      </w:pPr>
+      <w:rPr>
+        <w:rFonts w:ascii="Symbol" w:hAnsi="Symbol" w:hint="default"/>
+      </w:rPr>
+    </w:lvl>
+    <w:lvl w:ilvl="4" w:tplc="200A0003" w:tentative="1">
+      <w:start w:val="1"/>
+      <w:numFmt w:val="bullet"/>
+      <w:lvlText w:val="o"/>
+      <w:lvlJc w:val="left"/>
+      <w:pPr>
+        <w:ind w:left="3600" w:hanging="360"/>
+      </w:pPr>
+      <w:rPr>
+        <w:rFonts w:ascii="Courier New" w:hAnsi="Courier New" w:cs="Courier New" w:hint="default"/>
+      </w:rPr>
+    </w:lvl>
+    <w:lvl w:ilvl="5" w:tplc="200A0005" w:tentative="1">
+      <w:start w:val="1"/>
+      <w:numFmt w:val="bullet"/>
+      <w:lvlText w:val=""/>
+      <w:lvlJc w:val="left"/>
+      <w:pPr>
+        <w:ind w:left="4320" w:hanging="360"/>
+      </w:pPr>
+      <w:rPr>
+        <w:rFonts w:ascii="Wingdings" w:hAnsi="Wingdings" w:hint="default"/>
+      </w:rPr>
+    </w:lvl>
+    <w:lvl w:ilvl="6" w:tplc="200A0001" w:tentative="1">
+      <w:start w:val="1"/>
+      <w:numFmt w:val="bullet"/>
+      <w:lvlText w:val=""/>
+      <w:lvlJc w:val="left"/>
+      <w:pPr>
+        <w:ind w:left="5040" w:hanging="360"/>
+      </w:pPr>
+      <w:rPr>
+        <w:rFonts w:ascii="Symbol" w:hAnsi="Symbol" w:hint="default"/>
+      </w:rPr>
+    </w:lvl>
+    <w:lvl w:ilvl="7" w:tplc="200A0003" w:tentative="1">
+      <w:start w:val="1"/>
+      <w:numFmt w:val="bullet"/>
+      <w:lvlText w:val="o"/>
+      <w:lvlJc w:val="left"/>
+      <w:pPr>
+        <w:ind w:left="5760" w:hanging="360"/>
+      </w:pPr>
+      <w:rPr>
+        <w:rFonts w:ascii="Courier New" w:hAnsi="Courier New" w:cs="Courier New" w:hint="default"/>
+      </w:rPr>
+    </w:lvl>
+    <w:lvl w:ilvl="8" w:tplc="200A0005" w:tentative="1">
+      <w:start w:val="1"/>
+      <w:numFmt w:val="bullet"/>
+      <w:lvlText w:val=""/>
+      <w:lvlJc w:val="left"/>
+      <w:pPr>
+        <w:ind w:left="6480" w:hanging="360"/>
+      </w:pPr>
+      <w:rPr>
+        <w:rFonts w:ascii="Wingdings" w:hAnsi="Wingdings" w:hint="default"/>
+      </w:rPr>
+    </w:lvl>
+  </w:abstractNum>
+  <w:num w:numId="1">
+    <w:abstractNumId w:val="10"/>
+  </w:num>
+  <w:num w:numId="2">
+    <w:abstractNumId w:val="11"/>
+  </w:num>
+  <w:num w:numId="3">
+    <w:abstractNumId w:val="8"/>
+  </w:num>
+  <w:num w:numId="4">
+    <w:abstractNumId w:val="3"/>
+  </w:num>
+  <w:num w:numId="5">
+    <w:abstractNumId w:val="2"/>
+  </w:num>
+  <w:num w:numId="6">
+    <w:abstractNumId w:val="1"/>
+  </w:num>
+  <w:num w:numId="7">
     <w:abstractNumId w:val="0"/>
+  </w:num>
+  <w:num w:numId="8">
+    <w:abstractNumId w:val="9"/>
+  </w:num>
+  <w:num w:numId="9">
+    <w:abstractNumId w:val="7"/>
+  </w:num>
+  <w:num w:numId="10">
+    <w:abstractNumId w:val="6"/>
+  </w:num>
+  <w:num w:numId="11">
+    <w:abstractNumId w:val="5"/>
+  </w:num>
+  <w:num w:numId="12">
+    <w:abstractNumId w:val="4"/>
   </w:num>
 </w:numbering>
 </file>
 
 <file path=word/styles.xml><?xml version="1.0" encoding="utf-8"?>
-<w:styles xmlns:mc="http://schemas.openxmlformats.org/markup-compatibility/2006" xmlns:r="http://schemas.openxmlformats.org/officeDocument/2006/relationships" xmlns:w="http://schemas.openxmlformats.org/wordprocessingml/2006/main" xmlns:w14="http://schemas.microsoft.com/office/word/2010/wordml" xmlns:w15="http://schemas.microsoft.com/office/word/2012/wordml" xmlns:w16cex="http://schemas.microsoft.com/office/word/2018/wordml/cex" xmlns:w16cid="http://schemas.microsoft.com/office/word/2016/wordml/cid" xmlns:w16="http://schemas.microsoft.com/office/word/2018/wordml" xmlns:w16du="http://schemas.microsoft.com/office/word/2023/wordml/word16du" xmlns:w16sdtdh="http://schemas.microsoft.com/office/word/2020/wordml/sdtdatahash" xmlns:w16se="http://schemas.microsoft.com/office/word/2015/wordml/symex" mc:Ignorable="w14 w15 w16se w16cid w16 w16cex w16sdtdh w16du">
+<w:styles xmlns:mc="http://schemas.openxmlformats.org/markup-compatibility/2006" xmlns:r="http://schemas.openxmlformats.org/officeDocument/2006/relationships" xmlns:w="http://schemas.openxmlformats.org/wordprocessingml/2006/main" xmlns:w14="http://schemas.microsoft.com/office/word/2010/wordml" xmlns:w15="http://schemas.microsoft.com/office/word/2012/wordml" xmlns:w16se="http://schemas.microsoft.com/office/word/2015/wordml/symex" mc:Ignorable="w14 w15 w16se">
   <w:docDefaults>
     <w:rPrDefault>
       <w:rPr>
@@ -389,7 +741,7 @@
       </w:pPr>
     </w:pPrDefault>
   </w:docDefaults>
-  <w:latentStyles w:defLockedState="0" w:defUIPriority="0" w:defSemiHidden="0" w:defUnhideWhenUsed="0" w:defQFormat="0" w:count="376">
+  <w:latentStyles w:defLockedState="0" w:defUIPriority="0" w:defSemiHidden="0" w:defUnhideWhenUsed="0" w:defQFormat="0" w:count="371">
     <w:lsdException w:name="Normal Table" w:semiHidden="1" w:unhideWhenUsed="1"/>
     <w:lsdException w:name="Table Simple 1" w:semiHidden="1" w:unhideWhenUsed="1"/>
     <w:lsdException w:name="Table Simple 2" w:semiHidden="1" w:unhideWhenUsed="1"/>
@@ -627,15 +979,18 @@
     <w:lsdException w:name="List Table 5 Dark Accent 6" w:uiPriority="50"/>
     <w:lsdException w:name="List Table 6 Colorful Accent 6" w:uiPriority="51"/>
     <w:lsdException w:name="List Table 7 Colorful Accent 6" w:uiPriority="52"/>
-    <w:lsdException w:name="Mention" w:semiHidden="1" w:uiPriority="99" w:unhideWhenUsed="1"/>
-    <w:lsdException w:name="Smart Hyperlink" w:semiHidden="1" w:uiPriority="99" w:unhideWhenUsed="1"/>
-    <w:lsdException w:name="Hashtag" w:semiHidden="1" w:uiPriority="99" w:unhideWhenUsed="1"/>
-    <w:lsdException w:name="Unresolved Mention" w:semiHidden="1" w:uiPriority="99" w:unhideWhenUsed="1"/>
-    <w:lsdException w:name="Smart Link" w:semiHidden="1" w:uiPriority="99" w:unhideWhenUsed="1"/>
   </w:latentStyles>
   <w:style w:type="paragraph" w:default="1" w:styleId="Normal">
     <w:name w:val="Normal"/>
     <w:qFormat/>
+    <w:rsid w:val="00E14CB3"/>
+    <w:pPr>
+      <w:spacing w:line="480" w:lineRule="auto"/>
+      <w:jc w:val="both"/>
+    </w:pPr>
+    <w:rPr>
+      <w:rFonts w:ascii="Times New Roman" w:hAnsi="Times New Roman"/>
+    </w:rPr>
   </w:style>
   <w:style w:type="paragraph" w:styleId="Ttulo1">
     <w:name w:val="heading 1"/>
@@ -651,7 +1006,7 @@
       <w:outlineLvl w:val="0"/>
     </w:pPr>
     <w:rPr>
-      <w:rFonts w:ascii="Times New Roman" w:eastAsiaTheme="majorEastAsia" w:hAnsi="Times New Roman" w:cstheme="majorBidi"/>
+      <w:rFonts w:eastAsiaTheme="majorEastAsia" w:cstheme="majorBidi"/>
       <w:b/>
       <w:bCs/>
       <w:sz w:val="32"/>
@@ -673,7 +1028,7 @@
       <w:outlineLvl w:val="1"/>
     </w:pPr>
     <w:rPr>
-      <w:rFonts w:ascii="Times New Roman" w:eastAsiaTheme="majorEastAsia" w:hAnsi="Times New Roman" w:cstheme="majorBidi"/>
+      <w:rFonts w:eastAsiaTheme="majorEastAsia" w:cstheme="majorBidi"/>
       <w:b/>
       <w:bCs/>
       <w:sz w:val="28"/>
@@ -695,7 +1050,7 @@
       <w:outlineLvl w:val="2"/>
     </w:pPr>
     <w:rPr>
-      <w:rFonts w:ascii="Times New Roman" w:eastAsiaTheme="majorEastAsia" w:hAnsi="Times New Roman" w:cstheme="majorBidi"/>
+      <w:rFonts w:eastAsiaTheme="majorEastAsia" w:cstheme="majorBidi"/>
       <w:b/>
       <w:bCs/>
       <w:color w:val="000000" w:themeColor="text1"/>
@@ -846,11 +1201,7 @@
     <w:rsid w:val="00696300"/>
     <w:pPr>
       <w:spacing w:before="180" w:after="180" w:line="360" w:lineRule="auto"/>
-      <w:jc w:val="both"/>
-    </w:pPr>
-    <w:rPr>
-      <w:rFonts w:ascii="Times New Roman" w:hAnsi="Times New Roman"/>
-    </w:rPr>
+    </w:pPr>
   </w:style>
   <w:style w:type="paragraph" w:customStyle="1" w:styleId="FirstParagraph">
     <w:name w:val="First Paragraph"/>
@@ -879,7 +1230,7 @@
       <w:jc w:val="center"/>
     </w:pPr>
     <w:rPr>
-      <w:rFonts w:ascii="Times New Roman" w:eastAsiaTheme="majorEastAsia" w:hAnsi="Times New Roman" w:cstheme="majorBidi"/>
+      <w:rFonts w:eastAsiaTheme="majorEastAsia" w:cstheme="majorBidi"/>
       <w:b/>
       <w:bCs/>
       <w:sz w:val="36"/>
@@ -1449,6 +1800,74 @@
       <w:sz w:val="22"/>
       <w:shd w:val="clear" w:color="auto" w:fill="F8F8F8"/>
     </w:rPr>
+  </w:style>
+  <w:style w:type="paragraph" w:styleId="Lista">
+    <w:name w:val="List"/>
+    <w:basedOn w:val="Normal"/>
+    <w:rsid w:val="00A8341D"/>
+    <w:pPr>
+      <w:spacing w:line="360" w:lineRule="auto"/>
+      <w:ind w:left="283" w:hanging="283"/>
+      <w:contextualSpacing/>
+    </w:pPr>
+  </w:style>
+  <w:style w:type="paragraph" w:styleId="Lista2">
+    <w:name w:val="List 2"/>
+    <w:basedOn w:val="Normal"/>
+    <w:rsid w:val="00A8341D"/>
+    <w:pPr>
+      <w:spacing w:line="360" w:lineRule="auto"/>
+      <w:ind w:left="566" w:hanging="283"/>
+      <w:contextualSpacing/>
+    </w:pPr>
+  </w:style>
+  <w:style w:type="paragraph" w:styleId="Listaconnmeros">
+    <w:name w:val="List Number"/>
+    <w:basedOn w:val="Normal"/>
+    <w:rsid w:val="00A8341D"/>
+    <w:pPr>
+      <w:numPr>
+        <w:numId w:val="3"/>
+      </w:numPr>
+      <w:spacing w:line="360" w:lineRule="auto"/>
+      <w:contextualSpacing/>
+    </w:pPr>
+  </w:style>
+  <w:style w:type="paragraph" w:styleId="Listaconnmeros2">
+    <w:name w:val="List Number 2"/>
+    <w:basedOn w:val="Normal"/>
+    <w:rsid w:val="00A8341D"/>
+    <w:pPr>
+      <w:numPr>
+        <w:numId w:val="4"/>
+      </w:numPr>
+      <w:spacing w:line="360" w:lineRule="auto"/>
+      <w:contextualSpacing/>
+    </w:pPr>
+  </w:style>
+  <w:style w:type="paragraph" w:styleId="Listaconvietas">
+    <w:name w:val="List Bullet"/>
+    <w:basedOn w:val="Normal"/>
+    <w:rsid w:val="00DF2C4B"/>
+    <w:pPr>
+      <w:numPr>
+        <w:numId w:val="8"/>
+      </w:numPr>
+      <w:spacing w:line="360" w:lineRule="auto"/>
+      <w:contextualSpacing/>
+    </w:pPr>
+  </w:style>
+  <w:style w:type="paragraph" w:styleId="Listaconvietas2">
+    <w:name w:val="List Bullet 2"/>
+    <w:basedOn w:val="Normal"/>
+    <w:rsid w:val="00DF2C4B"/>
+    <w:pPr>
+      <w:numPr>
+        <w:numId w:val="9"/>
+      </w:numPr>
+      <w:spacing w:line="360" w:lineRule="auto"/>
+      <w:contextualSpacing/>
+    </w:pPr>
   </w:style>
 </w:styles>
 </file>

</xml_diff>

<commit_message>
Trabajo final versión 1.0
</commit_message>
<xml_diff>
--- a/formato_word.docx
+++ b/formato_word.docx
@@ -3,11 +3,14 @@
 <w:document xmlns:wpc="http://schemas.microsoft.com/office/word/2010/wordprocessingCanvas" xmlns:cx="http://schemas.microsoft.com/office/drawing/2014/chartex" xmlns:mc="http://schemas.openxmlformats.org/markup-compatibility/2006" xmlns:o="urn:schemas-microsoft-com:office:office" xmlns:r="http://schemas.openxmlformats.org/officeDocument/2006/relationships" xmlns:m="http://schemas.openxmlformats.org/officeDocument/2006/math" xmlns:v="urn:schemas-microsoft-com:vml" xmlns:wp14="http://schemas.microsoft.com/office/word/2010/wordprocessingDrawing" xmlns:wp="http://schemas.openxmlformats.org/drawingml/2006/wordprocessingDrawing" xmlns:w10="urn:schemas-microsoft-com:office:word" xmlns:w="http://schemas.openxmlformats.org/wordprocessingml/2006/main" xmlns:w14="http://schemas.microsoft.com/office/word/2010/wordml" xmlns:w15="http://schemas.microsoft.com/office/word/2012/wordml" xmlns:w16se="http://schemas.microsoft.com/office/word/2015/wordml/symex" xmlns:wpg="http://schemas.microsoft.com/office/word/2010/wordprocessingGroup" xmlns:wpi="http://schemas.microsoft.com/office/word/2010/wordprocessingInk" xmlns:wne="http://schemas.microsoft.com/office/word/2006/wordml" xmlns:wps="http://schemas.microsoft.com/office/word/2010/wordprocessingShape" mc:Ignorable="w14 w15 w16se wp14">
   <w:body>
     <w:p>
-      <w:r>
-        <w:t>Análisis Multivariante</w:t>
-      </w:r>
+      <w:pPr>
+        <w:pStyle w:val="Compact"/>
+      </w:pPr>
       <w:bookmarkStart w:id="0" w:name="_GoBack"/>
       <w:bookmarkEnd w:id="0"/>
+      <w:r>
+        <w:t>Análisis Multivariante</w:t>
+      </w:r>
     </w:p>
     <w:p>
       <w:pPr>
@@ -983,7 +986,7 @@
   <w:style w:type="paragraph" w:default="1" w:styleId="Normal">
     <w:name w:val="Normal"/>
     <w:qFormat/>
-    <w:rsid w:val="00E14CB3"/>
+    <w:rsid w:val="003D7057"/>
     <w:pPr>
       <w:spacing w:line="480" w:lineRule="auto"/>
       <w:jc w:val="both"/>
@@ -1213,6 +1216,7 @@
     <w:name w:val="Compact"/>
     <w:basedOn w:val="Textoindependiente"/>
     <w:qFormat/>
+    <w:rsid w:val="003D7057"/>
     <w:pPr>
       <w:spacing w:before="36" w:after="36"/>
     </w:pPr>

</xml_diff>